<commit_message>
Saved docu as pdf
</commit_message>
<xml_diff>
--- a/tasks/Documentation/Snippets/DocumentationTitle_BWL.docx
+++ b/tasks/Documentation/Snippets/DocumentationTitle_BWL.docx
@@ -8,14 +8,359 @@
   </w:background>
   <w:body>
     <w:p>
-      <w:bookmarkStart w:id="0" w:name="_GoBack"/>
+      <w:r>
+        <w:rPr>
+          <w:noProof/>
+          <w:lang w:eastAsia="de-CH"/>
+        </w:rPr>
+        <mc:AlternateContent>
+          <mc:Choice Requires="wps">
+            <w:drawing>
+              <wp:anchor distT="0" distB="0" distL="114300" distR="114300" simplePos="0" relativeHeight="251662336" behindDoc="0" locked="0" layoutInCell="1" allowOverlap="1" wp14:anchorId="3E351AC9" wp14:editId="16516C49">
+                <wp:simplePos x="0" y="0"/>
+                <wp:positionH relativeFrom="column">
+                  <wp:posOffset>-363767</wp:posOffset>
+                </wp:positionH>
+                <wp:positionV relativeFrom="paragraph">
+                  <wp:posOffset>7014496</wp:posOffset>
+                </wp:positionV>
+                <wp:extent cx="6485255" cy="1876096"/>
+                <wp:effectExtent l="0" t="0" r="0" b="0"/>
+                <wp:wrapNone/>
+                <wp:docPr id="3" name="Textfeld 2"/>
+                <wp:cNvGraphicFramePr>
+                  <a:graphicFrameLocks xmlns:a="http://schemas.openxmlformats.org/drawingml/2006/main"/>
+                </wp:cNvGraphicFramePr>
+                <a:graphic xmlns:a="http://schemas.openxmlformats.org/drawingml/2006/main">
+                  <a:graphicData uri="http://schemas.microsoft.com/office/word/2010/wordprocessingShape">
+                    <wps:wsp>
+                      <wps:cNvSpPr txBox="1">
+                        <a:spLocks noChangeArrowheads="1"/>
+                      </wps:cNvSpPr>
+                      <wps:spPr bwMode="auto">
+                        <a:xfrm>
+                          <a:off x="0" y="0"/>
+                          <a:ext cx="6485255" cy="1876096"/>
+                        </a:xfrm>
+                        <a:prstGeom prst="rect">
+                          <a:avLst/>
+                        </a:prstGeom>
+                        <a:solidFill>
+                          <a:schemeClr val="bg1"/>
+                        </a:solidFill>
+                        <a:ln w="9525">
+                          <a:noFill/>
+                          <a:miter lim="800000"/>
+                          <a:headEnd/>
+                          <a:tailEnd/>
+                        </a:ln>
+                      </wps:spPr>
+                      <wps:txbx>
+                        <w:txbxContent>
+                          <w:p>
+                            <w:pPr>
+                              <w:rPr>
+                                <w:color w:val="000000" w:themeColor="text1"/>
+                                <w:sz w:val="48"/>
+                                <w:szCs w:val="48"/>
+                              </w:rPr>
+                            </w:pPr>
+                            <w:r>
+                              <w:rPr>
+                                <w:color w:val="000000" w:themeColor="text1"/>
+                                <w:sz w:val="48"/>
+                                <w:szCs w:val="48"/>
+                              </w:rPr>
+                              <w:t>Dokumenta</w:t>
+                            </w:r>
+                            <w:r>
+                              <w:rPr>
+                                <w:color w:val="000000" w:themeColor="text1"/>
+                                <w:sz w:val="48"/>
+                                <w:szCs w:val="48"/>
+                              </w:rPr>
+                              <w:t xml:space="preserve">tion und </w:t>
+                            </w:r>
+                            <w:bookmarkStart w:id="0" w:name="_GoBack"/>
+                            <w:r>
+                              <w:rPr>
+                                <w:color w:val="000000" w:themeColor="text1"/>
+                                <w:sz w:val="48"/>
+                                <w:szCs w:val="48"/>
+                              </w:rPr>
+                              <w:t>Installationsanleitung</w:t>
+                            </w:r>
+                            <w:r>
+                              <w:rPr>
+                                <w:color w:val="000000" w:themeColor="text1"/>
+                                <w:sz w:val="48"/>
+                                <w:szCs w:val="48"/>
+                              </w:rPr>
+                              <w:br/>
+                            </w:r>
+                            <w:r>
+                              <w:rPr>
+                                <w:color w:val="000000" w:themeColor="text1"/>
+                                <w:sz w:val="48"/>
+                                <w:szCs w:val="48"/>
+                              </w:rPr>
+                              <w:t>Modul Web1 HS2014</w:t>
+                            </w:r>
+                            <w:r>
+                              <w:rPr>
+                                <w:color w:val="000000" w:themeColor="text1"/>
+                                <w:sz w:val="48"/>
+                                <w:szCs w:val="48"/>
+                              </w:rPr>
+                              <w:t xml:space="preserve">, </w:t>
+                            </w:r>
+                            <w:r>
+                              <w:rPr>
+                                <w:color w:val="000000" w:themeColor="text1"/>
+                                <w:sz w:val="48"/>
+                                <w:szCs w:val="48"/>
+                              </w:rPr>
+                              <w:t>Berner Fachhochschule</w:t>
+                            </w:r>
+                          </w:p>
+                          <w:p>
+                            <w:pPr>
+                              <w:rPr>
+                                <w:color w:val="000000" w:themeColor="text1"/>
+                                <w:sz w:val="48"/>
+                                <w:szCs w:val="48"/>
+                                <w:lang w:val="en-GB"/>
+                              </w:rPr>
+                            </w:pPr>
+                            <w:r>
+                              <w:rPr>
+                                <w:color w:val="000000" w:themeColor="text1"/>
+                                <w:sz w:val="48"/>
+                                <w:szCs w:val="48"/>
+                                <w:lang w:val="en-GB"/>
+                              </w:rPr>
+                              <w:t xml:space="preserve">«Brewed with love» von Jonas, Michael </w:t>
+                            </w:r>
+                            <w:r>
+                              <w:rPr>
+                                <w:color w:val="000000" w:themeColor="text1"/>
+                                <w:sz w:val="48"/>
+                                <w:szCs w:val="48"/>
+                                <w:lang w:val="en-GB"/>
+                              </w:rPr>
+                              <w:t>(</w:t>
+                            </w:r>
+                            <w:r>
+                              <w:rPr>
+                                <w:color w:val="000000" w:themeColor="text1"/>
+                                <w:sz w:val="48"/>
+                                <w:szCs w:val="48"/>
+                                <w:lang w:val="en-GB"/>
+                              </w:rPr>
+                              <w:t>und Pascal</w:t>
+                            </w:r>
+                            <w:r>
+                              <w:rPr>
+                                <w:color w:val="000000" w:themeColor="text1"/>
+                                <w:sz w:val="48"/>
+                                <w:szCs w:val="48"/>
+                                <w:lang w:val="en-GB"/>
+                              </w:rPr>
+                              <w:t>)</w:t>
+                            </w:r>
+                          </w:p>
+                          <w:p>
+                            <w:pPr>
+                              <w:rPr>
+                                <w:color w:val="000000" w:themeColor="text1"/>
+                                <w:sz w:val="48"/>
+                                <w:szCs w:val="48"/>
+                                <w:lang w:val="en-GB"/>
+                              </w:rPr>
+                            </w:pPr>
+                          </w:p>
+                          <w:bookmarkEnd w:id="0"/>
+                          <w:p>
+                            <w:pPr>
+                              <w:rPr>
+                                <w:color w:val="FFFFFF" w:themeColor="background1"/>
+                                <w:sz w:val="96"/>
+                                <w:lang w:val="en-GB"/>
+                              </w:rPr>
+                            </w:pPr>
+                          </w:p>
+                        </w:txbxContent>
+                      </wps:txbx>
+                      <wps:bodyPr rot="0" vert="horz" wrap="square" lIns="91440" tIns="45720" rIns="91440" bIns="45720" anchor="t" anchorCtr="0">
+                        <a:noAutofit/>
+                      </wps:bodyPr>
+                    </wps:wsp>
+                  </a:graphicData>
+                </a:graphic>
+                <wp14:sizeRelH relativeFrom="margin">
+                  <wp14:pctWidth>0</wp14:pctWidth>
+                </wp14:sizeRelH>
+                <wp14:sizeRelV relativeFrom="margin">
+                  <wp14:pctHeight>0</wp14:pctHeight>
+                </wp14:sizeRelV>
+              </wp:anchor>
+            </w:drawing>
+          </mc:Choice>
+          <mc:Fallback>
+            <w:pict>
+              <v:shapetype id="_x0000_t202" coordsize="21600,21600" o:spt="202" path="m,l,21600r21600,l21600,xe">
+                <v:stroke joinstyle="miter"/>
+                <v:path gradientshapeok="t" o:connecttype="rect"/>
+              </v:shapetype>
+              <v:shape id="Textfeld 2" o:spid="_x0000_s1026" type="#_x0000_t202" style="position:absolute;margin-left:-28.65pt;margin-top:552.3pt;width:510.65pt;height:147.7pt;z-index:251662336;visibility:visible;mso-wrap-style:square;mso-width-percent:0;mso-height-percent:0;mso-wrap-distance-left:9pt;mso-wrap-distance-top:0;mso-wrap-distance-right:9pt;mso-wrap-distance-bottom:0;mso-position-horizontal:absolute;mso-position-horizontal-relative:text;mso-position-vertical:absolute;mso-position-vertical-relative:text;mso-width-percent:0;mso-height-percent:0;mso-width-relative:margin;mso-height-relative:margin;v-text-anchor:top" o:gfxdata="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" fillcolor="white [3212]" stroked="f">
+                <v:textbox>
+                  <w:txbxContent>
+                    <w:p>
+                      <w:pPr>
+                        <w:rPr>
+                          <w:color w:val="000000" w:themeColor="text1"/>
+                          <w:sz w:val="48"/>
+                          <w:szCs w:val="48"/>
+                        </w:rPr>
+                      </w:pPr>
+                      <w:r>
+                        <w:rPr>
+                          <w:color w:val="000000" w:themeColor="text1"/>
+                          <w:sz w:val="48"/>
+                          <w:szCs w:val="48"/>
+                        </w:rPr>
+                        <w:t>Dokumenta</w:t>
+                      </w:r>
+                      <w:r>
+                        <w:rPr>
+                          <w:color w:val="000000" w:themeColor="text1"/>
+                          <w:sz w:val="48"/>
+                          <w:szCs w:val="48"/>
+                        </w:rPr>
+                        <w:t xml:space="preserve">tion und </w:t>
+                      </w:r>
+                      <w:bookmarkStart w:id="1" w:name="_GoBack"/>
+                      <w:r>
+                        <w:rPr>
+                          <w:color w:val="000000" w:themeColor="text1"/>
+                          <w:sz w:val="48"/>
+                          <w:szCs w:val="48"/>
+                        </w:rPr>
+                        <w:t>Installationsanleitung</w:t>
+                      </w:r>
+                      <w:r>
+                        <w:rPr>
+                          <w:color w:val="000000" w:themeColor="text1"/>
+                          <w:sz w:val="48"/>
+                          <w:szCs w:val="48"/>
+                        </w:rPr>
+                        <w:br/>
+                      </w:r>
+                      <w:r>
+                        <w:rPr>
+                          <w:color w:val="000000" w:themeColor="text1"/>
+                          <w:sz w:val="48"/>
+                          <w:szCs w:val="48"/>
+                        </w:rPr>
+                        <w:t>Modul Web1 HS2014</w:t>
+                      </w:r>
+                      <w:r>
+                        <w:rPr>
+                          <w:color w:val="000000" w:themeColor="text1"/>
+                          <w:sz w:val="48"/>
+                          <w:szCs w:val="48"/>
+                        </w:rPr>
+                        <w:t xml:space="preserve">, </w:t>
+                      </w:r>
+                      <w:r>
+                        <w:rPr>
+                          <w:color w:val="000000" w:themeColor="text1"/>
+                          <w:sz w:val="48"/>
+                          <w:szCs w:val="48"/>
+                        </w:rPr>
+                        <w:t>Berner Fachhochschule</w:t>
+                      </w:r>
+                    </w:p>
+                    <w:p>
+                      <w:pPr>
+                        <w:rPr>
+                          <w:color w:val="000000" w:themeColor="text1"/>
+                          <w:sz w:val="48"/>
+                          <w:szCs w:val="48"/>
+                          <w:lang w:val="en-GB"/>
+                        </w:rPr>
+                      </w:pPr>
+                      <w:r>
+                        <w:rPr>
+                          <w:color w:val="000000" w:themeColor="text1"/>
+                          <w:sz w:val="48"/>
+                          <w:szCs w:val="48"/>
+                          <w:lang w:val="en-GB"/>
+                        </w:rPr>
+                        <w:t xml:space="preserve">«Brewed with love» von Jonas, Michael </w:t>
+                      </w:r>
+                      <w:r>
+                        <w:rPr>
+                          <w:color w:val="000000" w:themeColor="text1"/>
+                          <w:sz w:val="48"/>
+                          <w:szCs w:val="48"/>
+                          <w:lang w:val="en-GB"/>
+                        </w:rPr>
+                        <w:t>(</w:t>
+                      </w:r>
+                      <w:r>
+                        <w:rPr>
+                          <w:color w:val="000000" w:themeColor="text1"/>
+                          <w:sz w:val="48"/>
+                          <w:szCs w:val="48"/>
+                          <w:lang w:val="en-GB"/>
+                        </w:rPr>
+                        <w:t>und Pascal</w:t>
+                      </w:r>
+                      <w:r>
+                        <w:rPr>
+                          <w:color w:val="000000" w:themeColor="text1"/>
+                          <w:sz w:val="48"/>
+                          <w:szCs w:val="48"/>
+                          <w:lang w:val="en-GB"/>
+                        </w:rPr>
+                        <w:t>)</w:t>
+                      </w:r>
+                    </w:p>
+                    <w:p>
+                      <w:pPr>
+                        <w:rPr>
+                          <w:color w:val="000000" w:themeColor="text1"/>
+                          <w:sz w:val="48"/>
+                          <w:szCs w:val="48"/>
+                          <w:lang w:val="en-GB"/>
+                        </w:rPr>
+                      </w:pPr>
+                    </w:p>
+                    <w:bookmarkEnd w:id="1"/>
+                    <w:p>
+                      <w:pPr>
+                        <w:rPr>
+                          <w:color w:val="FFFFFF" w:themeColor="background1"/>
+                          <w:sz w:val="96"/>
+                          <w:lang w:val="en-GB"/>
+                        </w:rPr>
+                      </w:pPr>
+                    </w:p>
+                  </w:txbxContent>
+                </v:textbox>
+              </v:shape>
+            </w:pict>
+          </mc:Fallback>
+        </mc:AlternateContent>
+      </w:r>
       <w:r>
         <w:rPr>
           <w:noProof/>
           <w:lang w:eastAsia="de-CH"/>
         </w:rPr>
         <w:drawing>
-          <wp:anchor distT="0" distB="0" distL="114300" distR="114300" simplePos="0" relativeHeight="251658240" behindDoc="0" locked="0" layoutInCell="1" allowOverlap="1" wp14:anchorId="18215782" wp14:editId="5226DF22">
+          <wp:anchor distT="0" distB="0" distL="114300" distR="114300" simplePos="0" relativeHeight="251658240" behindDoc="0" locked="0" layoutInCell="1" allowOverlap="1" wp14:anchorId="4943588F" wp14:editId="37A94BB4">
             <wp:simplePos x="0" y="0"/>
             <wp:positionH relativeFrom="margin">
               <wp:align>center</wp:align>
@@ -70,15 +415,15 @@
           </wp:anchor>
         </w:drawing>
       </w:r>
-      <w:bookmarkEnd w:id="0"/>
       <w:r>
         <w:rPr>
           <w:noProof/>
+          <w:lang w:eastAsia="de-CH"/>
         </w:rPr>
         <mc:AlternateContent>
           <mc:Choice Requires="wps">
             <w:drawing>
-              <wp:anchor distT="0" distB="0" distL="114300" distR="114300" simplePos="0" relativeHeight="251660288" behindDoc="0" locked="0" layoutInCell="1" allowOverlap="1" wp14:anchorId="56E06A9E" wp14:editId="7A67172C">
+              <wp:anchor distT="0" distB="0" distL="114300" distR="114300" simplePos="0" relativeHeight="251660288" behindDoc="0" locked="0" layoutInCell="1" allowOverlap="1" wp14:anchorId="74CA057D" wp14:editId="05418918">
                 <wp:simplePos x="0" y="0"/>
                 <wp:positionH relativeFrom="column">
                   <wp:posOffset>-367665</wp:posOffset>
@@ -156,11 +501,7 @@
           </mc:Choice>
           <mc:Fallback>
             <w:pict>
-              <v:shapetype id="_x0000_t202" coordsize="21600,21600" o:spt="202" path="m,l,21600r21600,l21600,xe">
-                <v:stroke joinstyle="miter"/>
-                <v:path gradientshapeok="t" o:connecttype="rect"/>
-              </v:shapetype>
-              <v:shape id="Textfeld 2" o:spid="_x0000_s1026" type="#_x0000_t202" style="position:absolute;margin-left:-28.95pt;margin-top:475.05pt;width:510.65pt;height:64.45pt;z-index:251660288;visibility:visible;mso-wrap-style:square;mso-width-percent:0;mso-height-percent:0;mso-wrap-distance-left:9pt;mso-wrap-distance-top:0;mso-wrap-distance-right:9pt;mso-wrap-distance-bottom:0;mso-position-horizontal:absolute;mso-position-horizontal-relative:text;mso-position-vertical:absolute;mso-position-vertical-relative:text;mso-width-percent:0;mso-height-percent:0;mso-width-relative:margin;mso-height-relative:margin;v-text-anchor:top" o:gfxdata="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" fillcolor="#00b0f0" stroked="f">
+              <v:shape id="_x0000_s1027" type="#_x0000_t202" style="position:absolute;margin-left:-28.95pt;margin-top:475.05pt;width:510.65pt;height:64.45pt;z-index:251660288;visibility:visible;mso-wrap-style:square;mso-width-percent:0;mso-height-percent:0;mso-wrap-distance-left:9pt;mso-wrap-distance-top:0;mso-wrap-distance-right:9pt;mso-wrap-distance-bottom:0;mso-position-horizontal:absolute;mso-position-horizontal-relative:text;mso-position-vertical:absolute;mso-position-vertical-relative:text;mso-width-percent:0;mso-height-percent:0;mso-width-relative:margin;mso-height-relative:margin;v-text-anchor:top" o:gfxdata="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" fillcolor="#00b0f0" stroked="f">
                 <v:fill opacity="59110f"/>
                 <v:textbox>
                   <w:txbxContent>
@@ -179,273 +520,6 @@
                         </w:rPr>
                         <w:t>BEER WINE LIQUOR</w:t>
                       </w:r>
-                    </w:p>
-                  </w:txbxContent>
-                </v:textbox>
-              </v:shape>
-            </w:pict>
-          </mc:Fallback>
-        </mc:AlternateContent>
-      </w:r>
-      <w:r>
-        <w:rPr>
-          <w:noProof/>
-        </w:rPr>
-        <mc:AlternateContent>
-          <mc:Choice Requires="wps">
-            <w:drawing>
-              <wp:anchor distT="0" distB="0" distL="114300" distR="114300" simplePos="0" relativeHeight="251662336" behindDoc="0" locked="0" layoutInCell="1" allowOverlap="1" wp14:anchorId="5FF0E2C7" wp14:editId="3738C66F">
-                <wp:simplePos x="0" y="0"/>
-                <wp:positionH relativeFrom="column">
-                  <wp:posOffset>-367030</wp:posOffset>
-                </wp:positionH>
-                <wp:positionV relativeFrom="paragraph">
-                  <wp:posOffset>7008386</wp:posOffset>
-                </wp:positionV>
-                <wp:extent cx="6485255" cy="1541780"/>
-                <wp:effectExtent l="0" t="0" r="0" b="1270"/>
-                <wp:wrapNone/>
-                <wp:docPr id="3" name="Textfeld 2"/>
-                <wp:cNvGraphicFramePr>
-                  <a:graphicFrameLocks xmlns:a="http://schemas.openxmlformats.org/drawingml/2006/main"/>
-                </wp:cNvGraphicFramePr>
-                <a:graphic xmlns:a="http://schemas.openxmlformats.org/drawingml/2006/main">
-                  <a:graphicData uri="http://schemas.microsoft.com/office/word/2010/wordprocessingShape">
-                    <wps:wsp>
-                      <wps:cNvSpPr txBox="1">
-                        <a:spLocks noChangeArrowheads="1"/>
-                      </wps:cNvSpPr>
-                      <wps:spPr bwMode="auto">
-                        <a:xfrm>
-                          <a:off x="0" y="0"/>
-                          <a:ext cx="6485255" cy="1541780"/>
-                        </a:xfrm>
-                        <a:prstGeom prst="rect">
-                          <a:avLst/>
-                        </a:prstGeom>
-                        <a:solidFill>
-                          <a:schemeClr val="bg1"/>
-                        </a:solidFill>
-                        <a:ln w="9525">
-                          <a:noFill/>
-                          <a:miter lim="800000"/>
-                          <a:headEnd/>
-                          <a:tailEnd/>
-                        </a:ln>
-                      </wps:spPr>
-                      <wps:txbx>
-                        <w:txbxContent>
-                          <w:p>
-                            <w:pPr>
-                              <w:rPr>
-                                <w:color w:val="000000" w:themeColor="text1"/>
-                                <w:sz w:val="48"/>
-                                <w:szCs w:val="48"/>
-                              </w:rPr>
-                            </w:pPr>
-                            <w:r>
-                              <w:rPr>
-                                <w:color w:val="000000" w:themeColor="text1"/>
-                                <w:sz w:val="48"/>
-                                <w:szCs w:val="48"/>
-                              </w:rPr>
-                              <w:t>Dokumenta</w:t>
-                            </w:r>
-                            <w:r>
-                              <w:rPr>
-                                <w:color w:val="000000" w:themeColor="text1"/>
-                                <w:sz w:val="48"/>
-                                <w:szCs w:val="48"/>
-                              </w:rPr>
-                              <w:t>tion und Installationsanleitung</w:t>
-                            </w:r>
-                            <w:r>
-                              <w:rPr>
-                                <w:color w:val="000000" w:themeColor="text1"/>
-                                <w:sz w:val="48"/>
-                                <w:szCs w:val="48"/>
-                              </w:rPr>
-                              <w:br/>
-                            </w:r>
-                            <w:r>
-                              <w:rPr>
-                                <w:color w:val="000000" w:themeColor="text1"/>
-                                <w:sz w:val="48"/>
-                                <w:szCs w:val="48"/>
-                              </w:rPr>
-                              <w:t>Modul Web1 HS2014</w:t>
-                            </w:r>
-                            <w:r>
-                              <w:rPr>
-                                <w:color w:val="000000" w:themeColor="text1"/>
-                                <w:sz w:val="48"/>
-                                <w:szCs w:val="48"/>
-                              </w:rPr>
-                              <w:t xml:space="preserve">, </w:t>
-                            </w:r>
-                            <w:r>
-                              <w:rPr>
-                                <w:color w:val="000000" w:themeColor="text1"/>
-                                <w:sz w:val="48"/>
-                                <w:szCs w:val="48"/>
-                              </w:rPr>
-                              <w:t>Berner Fachhochschule</w:t>
-                            </w:r>
-                          </w:p>
-                          <w:p>
-                            <w:pPr>
-                              <w:rPr>
-                                <w:color w:val="000000" w:themeColor="text1"/>
-                                <w:sz w:val="48"/>
-                                <w:szCs w:val="48"/>
-                                <w:lang w:val="en-GB"/>
-                              </w:rPr>
-                            </w:pPr>
-                            <w:r>
-                              <w:rPr>
-                                <w:color w:val="000000" w:themeColor="text1"/>
-                                <w:sz w:val="48"/>
-                                <w:szCs w:val="48"/>
-                                <w:lang w:val="en-GB"/>
-                              </w:rPr>
-                              <w:t>«Brewed with love» von Jonas, Michael und Pascal</w:t>
-                            </w:r>
-                          </w:p>
-                          <w:p>
-                            <w:pPr>
-                              <w:rPr>
-                                <w:color w:val="000000" w:themeColor="text1"/>
-                                <w:sz w:val="48"/>
-                                <w:szCs w:val="48"/>
-                                <w:lang w:val="en-GB"/>
-                              </w:rPr>
-                            </w:pPr>
-                          </w:p>
-                          <w:p>
-                            <w:pPr>
-                              <w:rPr>
-                                <w:color w:val="FFFFFF" w:themeColor="background1"/>
-                                <w:sz w:val="96"/>
-                                <w:lang w:val="en-GB"/>
-                              </w:rPr>
-                            </w:pPr>
-                          </w:p>
-                        </w:txbxContent>
-                      </wps:txbx>
-                      <wps:bodyPr rot="0" vert="horz" wrap="square" lIns="91440" tIns="45720" rIns="91440" bIns="45720" anchor="t" anchorCtr="0">
-                        <a:noAutofit/>
-                      </wps:bodyPr>
-                    </wps:wsp>
-                  </a:graphicData>
-                </a:graphic>
-                <wp14:sizeRelH relativeFrom="margin">
-                  <wp14:pctWidth>0</wp14:pctWidth>
-                </wp14:sizeRelH>
-                <wp14:sizeRelV relativeFrom="margin">
-                  <wp14:pctHeight>0</wp14:pctHeight>
-                </wp14:sizeRelV>
-              </wp:anchor>
-            </w:drawing>
-          </mc:Choice>
-          <mc:Fallback>
-            <w:pict>
-              <v:shape id="_x0000_s1027" type="#_x0000_t202" style="position:absolute;margin-left:-28.9pt;margin-top:551.85pt;width:510.65pt;height:121.4pt;z-index:251662336;visibility:visible;mso-wrap-style:square;mso-width-percent:0;mso-height-percent:0;mso-wrap-distance-left:9pt;mso-wrap-distance-top:0;mso-wrap-distance-right:9pt;mso-wrap-distance-bottom:0;mso-position-horizontal:absolute;mso-position-horizontal-relative:text;mso-position-vertical:absolute;mso-position-vertical-relative:text;mso-width-percent:0;mso-height-percent:0;mso-width-relative:margin;mso-height-relative:margin;v-text-anchor:top" o:gfxdata="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" fillcolor="white [3212]" stroked="f">
-                <v:textbox>
-                  <w:txbxContent>
-                    <w:p>
-                      <w:pPr>
-                        <w:rPr>
-                          <w:color w:val="000000" w:themeColor="text1"/>
-                          <w:sz w:val="48"/>
-                          <w:szCs w:val="48"/>
-                        </w:rPr>
-                      </w:pPr>
-                      <w:r>
-                        <w:rPr>
-                          <w:color w:val="000000" w:themeColor="text1"/>
-                          <w:sz w:val="48"/>
-                          <w:szCs w:val="48"/>
-                        </w:rPr>
-                        <w:t>Dokumenta</w:t>
-                      </w:r>
-                      <w:r>
-                        <w:rPr>
-                          <w:color w:val="000000" w:themeColor="text1"/>
-                          <w:sz w:val="48"/>
-                          <w:szCs w:val="48"/>
-                        </w:rPr>
-                        <w:t>tion und Installationsanleitung</w:t>
-                      </w:r>
-                      <w:r>
-                        <w:rPr>
-                          <w:color w:val="000000" w:themeColor="text1"/>
-                          <w:sz w:val="48"/>
-                          <w:szCs w:val="48"/>
-                        </w:rPr>
-                        <w:br/>
-                      </w:r>
-                      <w:r>
-                        <w:rPr>
-                          <w:color w:val="000000" w:themeColor="text1"/>
-                          <w:sz w:val="48"/>
-                          <w:szCs w:val="48"/>
-                        </w:rPr>
-                        <w:t>Modul Web1 HS2014</w:t>
-                      </w:r>
-                      <w:r>
-                        <w:rPr>
-                          <w:color w:val="000000" w:themeColor="text1"/>
-                          <w:sz w:val="48"/>
-                          <w:szCs w:val="48"/>
-                        </w:rPr>
-                        <w:t xml:space="preserve">, </w:t>
-                      </w:r>
-                      <w:r>
-                        <w:rPr>
-                          <w:color w:val="000000" w:themeColor="text1"/>
-                          <w:sz w:val="48"/>
-                          <w:szCs w:val="48"/>
-                        </w:rPr>
-                        <w:t>Berner Fachhochschule</w:t>
-                      </w:r>
-                    </w:p>
-                    <w:p>
-                      <w:pPr>
-                        <w:rPr>
-                          <w:color w:val="000000" w:themeColor="text1"/>
-                          <w:sz w:val="48"/>
-                          <w:szCs w:val="48"/>
-                          <w:lang w:val="en-GB"/>
-                        </w:rPr>
-                      </w:pPr>
-                      <w:r>
-                        <w:rPr>
-                          <w:color w:val="000000" w:themeColor="text1"/>
-                          <w:sz w:val="48"/>
-                          <w:szCs w:val="48"/>
-                          <w:lang w:val="en-GB"/>
-                        </w:rPr>
-                        <w:t>«Brewed with love» von Jonas, Michael und Pascal</w:t>
-                      </w:r>
-                    </w:p>
-                    <w:p>
-                      <w:pPr>
-                        <w:rPr>
-                          <w:color w:val="000000" w:themeColor="text1"/>
-                          <w:sz w:val="48"/>
-                          <w:szCs w:val="48"/>
-                          <w:lang w:val="en-GB"/>
-                        </w:rPr>
-                      </w:pPr>
-                    </w:p>
-                    <w:p>
-                      <w:pPr>
-                        <w:rPr>
-                          <w:color w:val="FFFFFF" w:themeColor="background1"/>
-                          <w:sz w:val="96"/>
-                          <w:lang w:val="en-GB"/>
-                        </w:rPr>
-                      </w:pPr>
                     </w:p>
                   </w:txbxContent>
                 </v:textbox>
@@ -629,6 +703,7 @@
   <w:style w:type="character" w:default="1" w:styleId="Absatz-Standardschriftart">
     <w:name w:val="Default Paragraph Font"/>
     <w:uiPriority w:val="1"/>
+    <w:semiHidden/>
     <w:unhideWhenUsed/>
   </w:style>
   <w:style w:type="table" w:default="1" w:styleId="NormaleTabelle">
@@ -849,6 +924,7 @@
   <w:style w:type="character" w:default="1" w:styleId="Absatz-Standardschriftart">
     <w:name w:val="Default Paragraph Font"/>
     <w:uiPriority w:val="1"/>
+    <w:semiHidden/>
     <w:unhideWhenUsed/>
   </w:style>
   <w:style w:type="table" w:default="1" w:styleId="NormaleTabelle">

</xml_diff>